<commit_message>
Lahiru - Analysis Task
Updated functional and non-functional requirements.
</commit_message>
<xml_diff>
--- a/Private Workspaces/Lahiru - 10673969/Functional & Non-Functional Requirements/Functional & Non-Functional Requirements.docx
+++ b/Private Workspaces/Lahiru - 10673969/Functional & Non-Functional Requirements/Functional & Non-Functional Requirements.docx
@@ -62,39 +62,7 @@
           <w:sz w:val="24"/>
           <w:szCs w:val="24"/>
         </w:rPr>
-        <w:t xml:space="preserve">New Users can register into the system. There are three types of users, customer, officer, and </w:t>
-      </w:r>
-      <w:r>
-        <w:rPr>
-          <w:rFonts w:ascii="Times New Roman" w:hAnsi="Times New Roman" w:cs="Times New Roman"/>
-          <w:sz w:val="24"/>
-          <w:szCs w:val="24"/>
-        </w:rPr>
-        <w:t>attorney</w:t>
-      </w:r>
-      <w:r>
-        <w:rPr>
-          <w:rFonts w:ascii="Times New Roman" w:hAnsi="Times New Roman" w:cs="Times New Roman"/>
-          <w:sz w:val="24"/>
-          <w:szCs w:val="24"/>
-        </w:rPr>
-        <w:t>.</w:t>
-      </w:r>
-      <w:r>
-        <w:rPr>
-          <w:rFonts w:ascii="Times New Roman" w:hAnsi="Times New Roman" w:cs="Times New Roman"/>
-          <w:sz w:val="24"/>
-          <w:szCs w:val="24"/>
-        </w:rPr>
-        <w:t xml:space="preserve"> </w:t>
-      </w:r>
-      <w:r>
-        <w:rPr>
-          <w:rFonts w:ascii="Times New Roman" w:hAnsi="Times New Roman" w:cs="Times New Roman"/>
-          <w:sz w:val="24"/>
-          <w:szCs w:val="24"/>
-        </w:rPr>
-        <w:t>These three types of users have three different registration forms.</w:t>
+        <w:t>New Users can register into the system. There are three types of users, customer, officer, and attorney. These three types of users have three different registration forms.</w:t>
       </w:r>
     </w:p>
     <w:p>
@@ -126,7 +94,25 @@
           <w:sz w:val="24"/>
           <w:szCs w:val="24"/>
         </w:rPr>
-        <w:t xml:space="preserve">And the officer in the courthouse must approve this registration in order for the customer to login to the system. For this type of users, the login credentials will be generated by the user itself. </w:t>
+        <w:t xml:space="preserve">And the officer in the courthouse must approve this registration </w:t>
+      </w:r>
+      <w:proofErr w:type="gramStart"/>
+      <w:r>
+        <w:rPr>
+          <w:rFonts w:ascii="Times New Roman" w:hAnsi="Times New Roman" w:cs="Times New Roman"/>
+          <w:sz w:val="24"/>
+          <w:szCs w:val="24"/>
+        </w:rPr>
+        <w:t>in order for</w:t>
+      </w:r>
+      <w:proofErr w:type="gramEnd"/>
+      <w:r>
+        <w:rPr>
+          <w:rFonts w:ascii="Times New Roman" w:hAnsi="Times New Roman" w:cs="Times New Roman"/>
+          <w:sz w:val="24"/>
+          <w:szCs w:val="24"/>
+        </w:rPr>
+        <w:t xml:space="preserve"> the customer to login to the system. For this type of users, the login credentials will be generated by the user itself. </w:t>
       </w:r>
     </w:p>
     <w:p>
@@ -150,7 +136,25 @@
           <w:sz w:val="24"/>
           <w:szCs w:val="24"/>
         </w:rPr>
-        <w:t xml:space="preserve">Attorneys registration will be established as the attorney must submit their details to the system. These details will be received by the officer in the courthouse. Login credentials for this particular user will be generated and will be submitted to them via the provided email address. </w:t>
+        <w:t xml:space="preserve">Attorneys registration will be established as the attorney must submit their details to the system. These details will be received by the officer in the courthouse. Login credentials for this </w:t>
+      </w:r>
+      <w:proofErr w:type="gramStart"/>
+      <w:r>
+        <w:rPr>
+          <w:rFonts w:ascii="Times New Roman" w:hAnsi="Times New Roman" w:cs="Times New Roman"/>
+          <w:sz w:val="24"/>
+          <w:szCs w:val="24"/>
+        </w:rPr>
+        <w:t>particular user</w:t>
+      </w:r>
+      <w:proofErr w:type="gramEnd"/>
+      <w:r>
+        <w:rPr>
+          <w:rFonts w:ascii="Times New Roman" w:hAnsi="Times New Roman" w:cs="Times New Roman"/>
+          <w:sz w:val="24"/>
+          <w:szCs w:val="24"/>
+        </w:rPr>
+        <w:t xml:space="preserve"> will be generated and will be submitted to them via the provided email address. </w:t>
       </w:r>
     </w:p>
     <w:p>
@@ -238,15 +242,7 @@
           <w:sz w:val="24"/>
           <w:szCs w:val="24"/>
         </w:rPr>
-        <w:t xml:space="preserve">Attorneys can upload the necessary court case files into the system. </w:t>
-      </w:r>
-      <w:r>
-        <w:rPr>
-          <w:rFonts w:ascii="Times New Roman" w:hAnsi="Times New Roman" w:cs="Times New Roman"/>
-          <w:sz w:val="24"/>
-          <w:szCs w:val="24"/>
-        </w:rPr>
-        <w:t>And will obtain ownership for the court case files they submit. This ownership will be transferred to another lawyer if the court case was transferred.</w:t>
+        <w:t>Officers can upload the necessary court case files into the system. And provide ownership of these court case files to the assigned attorney. This ownership will be transferred to another attorney if the court case is transferred.</w:t>
       </w:r>
     </w:p>
     <w:p>
@@ -270,15 +266,15 @@
           <w:sz w:val="24"/>
           <w:szCs w:val="24"/>
         </w:rPr>
-        <w:t xml:space="preserve">Customers can search </w:t>
-      </w:r>
-      <w:r>
-        <w:rPr>
-          <w:rFonts w:ascii="Times New Roman" w:hAnsi="Times New Roman" w:cs="Times New Roman"/>
-          <w:sz w:val="24"/>
-          <w:szCs w:val="24"/>
-        </w:rPr>
-        <w:t xml:space="preserve">for the particular court case files by submitting the court case number. </w:t>
+        <w:t xml:space="preserve">Attorneys </w:t>
+      </w:r>
+      <w:r>
+        <w:rPr>
+          <w:rFonts w:ascii="Times New Roman" w:hAnsi="Times New Roman" w:cs="Times New Roman"/>
+          <w:sz w:val="24"/>
+          <w:szCs w:val="24"/>
+        </w:rPr>
+        <w:t xml:space="preserve">can view court cases and their documents. And can download softcopies or request for hardcopies of these documents if necessary. </w:t>
       </w:r>
     </w:p>
     <w:p>
@@ -302,7 +298,33 @@
           <w:sz w:val="24"/>
           <w:szCs w:val="24"/>
         </w:rPr>
-        <w:t xml:space="preserve">Customers can obtain a softcopy of these case files, PDF version. </w:t>
+        <w:t xml:space="preserve">Customers can search </w:t>
+      </w:r>
+      <w:r>
+        <w:rPr>
+          <w:rFonts w:ascii="Times New Roman" w:hAnsi="Times New Roman" w:cs="Times New Roman"/>
+          <w:sz w:val="24"/>
+          <w:szCs w:val="24"/>
+        </w:rPr>
+        <w:t xml:space="preserve">for the </w:t>
+      </w:r>
+      <w:proofErr w:type="gramStart"/>
+      <w:r>
+        <w:rPr>
+          <w:rFonts w:ascii="Times New Roman" w:hAnsi="Times New Roman" w:cs="Times New Roman"/>
+          <w:sz w:val="24"/>
+          <w:szCs w:val="24"/>
+        </w:rPr>
+        <w:t>particular court</w:t>
+      </w:r>
+      <w:proofErr w:type="gramEnd"/>
+      <w:r>
+        <w:rPr>
+          <w:rFonts w:ascii="Times New Roman" w:hAnsi="Times New Roman" w:cs="Times New Roman"/>
+          <w:sz w:val="24"/>
+          <w:szCs w:val="24"/>
+        </w:rPr>
+        <w:t xml:space="preserve"> case files by submitting the court case number. </w:t>
       </w:r>
     </w:p>
     <w:p>
@@ -326,18 +348,50 @@
           <w:sz w:val="24"/>
           <w:szCs w:val="24"/>
         </w:rPr>
-        <w:t>Customers also can request an original hardcopy of the case files where an officer in the courthouse will have to approve this request. Right before requesting for the hardcopy the customer will asked on how they be collecting these documents, either by delivery or pickup from the courthouse.  If the request was approved by the officer, they will prepare it and notify the customer.</w:t>
-      </w:r>
-    </w:p>
-    <w:p>
-      <w:pPr>
-        <w:spacing w:line="360" w:lineRule="auto"/>
-        <w:rPr>
-          <w:rFonts w:ascii="Times New Roman" w:hAnsi="Times New Roman" w:cs="Times New Roman"/>
-          <w:sz w:val="24"/>
-          <w:szCs w:val="24"/>
-        </w:rPr>
-      </w:pPr>
+        <w:t xml:space="preserve">Customers can obtain a softcopy of these case files, PDF version. </w:t>
+      </w:r>
+    </w:p>
+    <w:p>
+      <w:pPr>
+        <w:pStyle w:val="ListParagraph"/>
+        <w:numPr>
+          <w:ilvl w:val="0"/>
+          <w:numId w:val="2"/>
+        </w:numPr>
+        <w:spacing w:line="360" w:lineRule="auto"/>
+        <w:jc w:val="both"/>
+        <w:rPr>
+          <w:rFonts w:ascii="Times New Roman" w:hAnsi="Times New Roman" w:cs="Times New Roman"/>
+          <w:sz w:val="24"/>
+          <w:szCs w:val="24"/>
+        </w:rPr>
+      </w:pPr>
+      <w:r>
+        <w:rPr>
+          <w:rFonts w:ascii="Times New Roman" w:hAnsi="Times New Roman" w:cs="Times New Roman"/>
+          <w:sz w:val="24"/>
+          <w:szCs w:val="24"/>
+        </w:rPr>
+        <w:t xml:space="preserve">Customers also can request an original hardcopy of the case files where an officer in the courthouse will have to approve this request. Right before requesting for the hardcopy the customer will </w:t>
+      </w:r>
+      <w:proofErr w:type="gramStart"/>
+      <w:r>
+        <w:rPr>
+          <w:rFonts w:ascii="Times New Roman" w:hAnsi="Times New Roman" w:cs="Times New Roman"/>
+          <w:sz w:val="24"/>
+          <w:szCs w:val="24"/>
+        </w:rPr>
+        <w:t>asked</w:t>
+      </w:r>
+      <w:proofErr w:type="gramEnd"/>
+      <w:r>
+        <w:rPr>
+          <w:rFonts w:ascii="Times New Roman" w:hAnsi="Times New Roman" w:cs="Times New Roman"/>
+          <w:sz w:val="24"/>
+          <w:szCs w:val="24"/>
+        </w:rPr>
+        <w:t xml:space="preserve"> on how they be collecting these documents, either by delivery or pickup from the courthouse.  If the request was approved by the officer, they will prepare it and notify the customer.</w:t>
+      </w:r>
     </w:p>
     <w:p>
       <w:pPr>
@@ -371,12 +425,11 @@
           <w:u w:val="single"/>
         </w:rPr>
         <w:lastRenderedPageBreak/>
-        <w:t>Non-Functional Requirements</w:t>
-      </w:r>
-    </w:p>
-    <w:p>
-      <w:pPr>
-        <w:spacing w:line="360" w:lineRule="auto"/>
+        <w:t>Non-Functional Re</w:t>
+      </w:r>
+      <w:bookmarkStart w:id="0" w:name="_GoBack"/>
+      <w:bookmarkEnd w:id="0"/>
+      <w:r>
         <w:rPr>
           <w:rFonts w:ascii="Times New Roman" w:hAnsi="Times New Roman" w:cs="Times New Roman"/>
           <w:b/>
@@ -385,6 +438,20 @@
           <w:szCs w:val="24"/>
           <w:u w:val="single"/>
         </w:rPr>
+        <w:t>quirements</w:t>
+      </w:r>
+    </w:p>
+    <w:p>
+      <w:pPr>
+        <w:spacing w:line="360" w:lineRule="auto"/>
+        <w:rPr>
+          <w:rFonts w:ascii="Times New Roman" w:hAnsi="Times New Roman" w:cs="Times New Roman"/>
+          <w:b/>
+          <w:bCs/>
+          <w:sz w:val="24"/>
+          <w:szCs w:val="24"/>
+          <w:u w:val="single"/>
+        </w:rPr>
       </w:pPr>
     </w:p>
     <w:p>
@@ -624,7 +691,25 @@
           <w:sz w:val="24"/>
           <w:szCs w:val="24"/>
         </w:rPr>
-        <w:t>User response in the system must be utilized where the user’s can operate their tasks in the system without any</w:t>
+        <w:t xml:space="preserve">User response in the system must be utilized where the </w:t>
+      </w:r>
+      <w:proofErr w:type="spellStart"/>
+      <w:r>
+        <w:rPr>
+          <w:rFonts w:ascii="Times New Roman" w:hAnsi="Times New Roman" w:cs="Times New Roman"/>
+          <w:sz w:val="24"/>
+          <w:szCs w:val="24"/>
+        </w:rPr>
+        <w:t>user’s</w:t>
+      </w:r>
+      <w:proofErr w:type="spellEnd"/>
+      <w:r>
+        <w:rPr>
+          <w:rFonts w:ascii="Times New Roman" w:hAnsi="Times New Roman" w:cs="Times New Roman"/>
+          <w:sz w:val="24"/>
+          <w:szCs w:val="24"/>
+        </w:rPr>
+        <w:t xml:space="preserve"> can operate their tasks in the system without any</w:t>
       </w:r>
       <w:r>
         <w:rPr>
@@ -696,17 +781,7 @@
           <w:sz w:val="24"/>
           <w:szCs w:val="24"/>
         </w:rPr>
-        <w:t>glitches are available, it must be resolved</w:t>
-      </w:r>
-      <w:bookmarkStart w:id="0" w:name="_GoBack"/>
-      <w:bookmarkEnd w:id="0"/>
-      <w:r>
-        <w:rPr>
-          <w:rFonts w:ascii="Times New Roman" w:hAnsi="Times New Roman" w:cs="Times New Roman"/>
-          <w:sz w:val="24"/>
-          <w:szCs w:val="24"/>
-        </w:rPr>
-        <w:t xml:space="preserve"> as quickly as possible without impacting the user’s activities and their data. </w:t>
+        <w:t xml:space="preserve">glitches are available, it must be resolved as quickly as possible without impacting the user’s activities and their data. </w:t>
       </w:r>
     </w:p>
     <w:sectPr>
@@ -1079,6 +1154,7 @@
     <w:lsdException w:name="HTML Sample" w:semiHidden="1" w:unhideWhenUsed="1"/>
     <w:lsdException w:name="HTML Typewriter" w:semiHidden="1" w:unhideWhenUsed="1"/>
     <w:lsdException w:name="HTML Variable" w:semiHidden="1" w:unhideWhenUsed="1"/>
+    <w:lsdException w:name="Normal Table" w:semiHidden="1" w:unhideWhenUsed="1"/>
     <w:lsdException w:name="annotation subject" w:semiHidden="1" w:unhideWhenUsed="1"/>
     <w:lsdException w:name="No List" w:semiHidden="1" w:unhideWhenUsed="1"/>
     <w:lsdException w:name="Outline List 1" w:semiHidden="1" w:unhideWhenUsed="1"/>
@@ -1125,8 +1201,10 @@
     <w:lsdException w:name="Table Subtle 2" w:semiHidden="1" w:unhideWhenUsed="1"/>
     <w:lsdException w:name="Table Web 1" w:semiHidden="1" w:unhideWhenUsed="1"/>
     <w:lsdException w:name="Table Web 2" w:semiHidden="1" w:unhideWhenUsed="1"/>
+    <w:lsdException w:name="Table Web 3" w:semiHidden="1" w:unhideWhenUsed="1"/>
     <w:lsdException w:name="Balloon Text" w:semiHidden="1" w:unhideWhenUsed="1"/>
     <w:lsdException w:name="Table Grid" w:uiPriority="39"/>
+    <w:lsdException w:name="Table Theme" w:semiHidden="1" w:unhideWhenUsed="1"/>
     <w:lsdException w:name="Placeholder Text" w:semiHidden="1"/>
     <w:lsdException w:name="No Spacing" w:uiPriority="1" w:qFormat="1"/>
     <w:lsdException w:name="Light Shading" w:uiPriority="60"/>

</xml_diff>